<commit_message>
update healthcare.docx and oralEnglish.docx
</commit_message>
<xml_diff>
--- a/domain knowledge/healthcare.docx
+++ b/domain knowledge/healthcare.docx
@@ -4,6 +4,13 @@
   <w:body>
     <w:sdt>
       <w:sdtPr>
+        <w:rPr>
+          <w:rFonts w:asciiTheme="minorHAnsi" w:eastAsiaTheme="minorEastAsia" w:hAnsiTheme="minorHAnsi" w:cstheme="minorBidi"/>
+          <w:color w:val="auto"/>
+          <w:sz w:val="22"/>
+          <w:szCs w:val="22"/>
+          <w:lang w:eastAsia="zh-CN"/>
+        </w:rPr>
         <w:id w:val="-537967420"/>
         <w:docPartObj>
           <w:docPartGallery w:val="Table of Contents"/>
@@ -12,14 +19,9 @@
       </w:sdtPr>
       <w:sdtEndPr>
         <w:rPr>
-          <w:rFonts w:asciiTheme="minorHAnsi" w:eastAsiaTheme="minorEastAsia" w:hAnsiTheme="minorHAnsi" w:cstheme="minorBidi"/>
           <w:b/>
           <w:bCs/>
           <w:noProof/>
-          <w:color w:val="auto"/>
-          <w:sz w:val="22"/>
-          <w:szCs w:val="22"/>
-          <w:lang w:eastAsia="zh-CN"/>
         </w:rPr>
       </w:sdtEndPr>
       <w:sdtContent>
@@ -1052,7 +1054,6 @@
     </w:p>
     <w:p>
       <w:r>
-        <w:lastRenderedPageBreak/>
         <w:t>1. Screening and supporting patients remotely before they enter the hospital</w:t>
       </w:r>
     </w:p>
@@ -1153,11 +1154,7 @@
     </w:p>
     <w:p>
       <w:r>
-        <w:t xml:space="preserve">Another group set to benefit from at-home medical technology is people with chronic diseases. About one in three people worldwide suffers from multiple chronic conditions, such as diabetes, hypertension, heart failure, or COPD [3]. Not only can these diseases severely impair quality of life for those affected, </w:t>
-      </w:r>
-      <w:r>
-        <w:lastRenderedPageBreak/>
-        <w:t xml:space="preserve">they put a heavy burden on our health systems too. In the U.S., it </w:t>
+        <w:t xml:space="preserve">Another group set to benefit from at-home medical technology is people with chronic diseases. About one in three people worldwide suffers from multiple chronic conditions, such as diabetes, hypertension, heart failure, or COPD [3]. Not only can these diseases severely impair quality of life for those affected, they put a heavy burden on our health systems too. In the U.S., it </w:t>
       </w:r>
       <w:proofErr w:type="gramStart"/>
       <w:r>
@@ -1263,11 +1260,7 @@
       </w:r>
       <w:proofErr w:type="spellEnd"/>
       <w:r>
-        <w:t xml:space="preserve"> to enable maternity clinics and hospitals to remotely monitor their pregnant patients’ blood pressure, weight, and other vital signs. This allows pregnant women and care providers to manage pregnancy-associated risks in between regular antenatal care </w:t>
-      </w:r>
-      <w:r>
-        <w:lastRenderedPageBreak/>
-        <w:t>visits by alerting them to changes in a woman’s health condition. Bringing professionally supervised ultrasound monitoring into the home could be a next step.</w:t>
+        <w:t xml:space="preserve"> to enable maternity clinics and hospitals to remotely monitor their pregnant patients’ blood pressure, weight, and other vital signs. This allows pregnant women and care providers to manage pregnancy-associated risks in between regular antenatal care visits by alerting them to changes in a woman’s health condition. Bringing professionally supervised ultrasound monitoring into the home could be a next step.</w:t>
       </w:r>
     </w:p>
     <w:p>
@@ -1347,7 +1340,6 @@
         <w:rPr>
           <w:noProof/>
         </w:rPr>
-        <w:lastRenderedPageBreak/>
         <w:drawing>
           <wp:inline distT="0" distB="0" distL="0" distR="0">
             <wp:extent cx="4000500" cy="4437808"/>
@@ -1480,7 +1472,6 @@
     </w:p>
     <w:p>
       <w:r>
-        <w:lastRenderedPageBreak/>
         <w:t>[4] https://www.chronicdisease.org/page/whyweneedph2imphc</w:t>
       </w:r>
     </w:p>
@@ -1687,8 +1678,6 @@
       <w:r>
         <w:t xml:space="preserve"> CS for Breast (classify breast lesion in breast ultrasound image)</w:t>
       </w:r>
-      <w:bookmarkStart w:id="4" w:name="_GoBack"/>
-      <w:bookmarkEnd w:id="4"/>
     </w:p>
     <w:p>
       <w:pPr>
@@ -1698,7 +1687,6 @@
         <w:rPr>
           <w:noProof/>
         </w:rPr>
-        <w:lastRenderedPageBreak/>
         <w:drawing>
           <wp:inline distT="0" distB="0" distL="0" distR="0" wp14:anchorId="5223A9AB" wp14:editId="1CD6101F">
             <wp:extent cx="5943600" cy="4281170"/>
@@ -1813,7 +1801,7 @@
       <w:pPr>
         <w:pStyle w:val="Heading2"/>
       </w:pPr>
-      <w:bookmarkStart w:id="5" w:name="_Toc46223966"/>
+      <w:bookmarkStart w:id="4" w:name="_Toc46223966"/>
       <w:r>
         <w:rPr>
           <w:rFonts w:hint="eastAsia"/>
@@ -1857,7 +1845,7 @@
         </w:rPr>
         <w:t>Insight</w:t>
       </w:r>
-      <w:bookmarkEnd w:id="5"/>
+      <w:bookmarkEnd w:id="4"/>
       <w:r>
         <w:tab/>
       </w:r>
@@ -1904,7 +1892,6 @@
         <w:rPr>
           <w:rFonts w:hint="eastAsia"/>
         </w:rPr>
-        <w:lastRenderedPageBreak/>
         <w:t>目的：提高对</w:t>
       </w:r>
       <w:r>
@@ -2018,8 +2005,8 @@
       <w:pPr>
         <w:pStyle w:val="Heading2"/>
       </w:pPr>
-      <w:bookmarkStart w:id="6" w:name="_Toc43298734"/>
-      <w:bookmarkStart w:id="7" w:name="_Toc46223967"/>
+      <w:bookmarkStart w:id="5" w:name="_Toc43298734"/>
+      <w:bookmarkStart w:id="6" w:name="_Toc46223967"/>
       <w:r>
         <w:rPr>
           <w:rFonts w:hint="eastAsia"/>
@@ -2038,168 +2025,511 @@
         </w:rPr>
         <w:t>产品</w:t>
       </w:r>
+      <w:bookmarkEnd w:id="5"/>
       <w:bookmarkEnd w:id="6"/>
+    </w:p>
+    <w:p>
+      <w:pPr>
+        <w:spacing w:after="0" w:line="240" w:lineRule="auto"/>
+      </w:pPr>
+      <w:r>
+        <w:rPr>
+          <w:rFonts w:hint="eastAsia"/>
+        </w:rPr>
+        <w:t>冠脉</w:t>
+      </w:r>
+      <w:r>
+        <w:rPr>
+          <w:rFonts w:hint="eastAsia"/>
+        </w:rPr>
+        <w:t>CT</w:t>
+      </w:r>
+      <w:r>
+        <w:rPr>
+          <w:rFonts w:hint="eastAsia"/>
+        </w:rPr>
+        <w:t>造影图像血管狭窄分析软件</w:t>
+      </w:r>
+    </w:p>
+    <w:p>
+      <w:pPr>
+        <w:spacing w:after="0" w:line="240" w:lineRule="auto"/>
+      </w:pPr>
+      <w:r>
+        <w:rPr>
+          <w:rFonts w:hint="eastAsia"/>
+        </w:rPr>
+        <w:t>识别动静脉纠缠，进行运动伪影矫正，重建出清晰、准确的冠脉图像</w:t>
+      </w:r>
+    </w:p>
+    <w:p>
+      <w:pPr>
+        <w:spacing w:after="0" w:line="240" w:lineRule="auto"/>
+      </w:pPr>
+      <w:r>
+        <w:rPr>
+          <w:rFonts w:hint="eastAsia"/>
+        </w:rPr>
+        <w:t>敏感性和准确性：</w:t>
+      </w:r>
+      <w:r>
+        <w:rPr>
+          <w:rFonts w:hint="eastAsia"/>
+        </w:rPr>
+        <w:t>AI</w:t>
+      </w:r>
+      <w:r>
+        <w:rPr>
+          <w:rFonts w:hint="eastAsia"/>
+        </w:rPr>
+        <w:t>狭窄诊断的敏感性及准确性达到了三甲医院高年资医生水平。</w:t>
+      </w:r>
+    </w:p>
+    <w:p>
+      <w:pPr>
+        <w:spacing w:after="0" w:line="240" w:lineRule="auto"/>
+      </w:pPr>
+      <w:r>
+        <w:rPr>
+          <w:rFonts w:hint="eastAsia"/>
+        </w:rPr>
+        <w:t>准确性：全流程</w:t>
+      </w:r>
+      <w:r>
+        <w:rPr>
+          <w:rFonts w:hint="eastAsia"/>
+        </w:rPr>
+        <w:t>30</w:t>
+      </w:r>
+      <w:r>
+        <w:rPr>
+          <w:rFonts w:hint="eastAsia"/>
+        </w:rPr>
+        <w:t>分钟变</w:t>
+      </w:r>
+      <w:r>
+        <w:rPr>
+          <w:rFonts w:hint="eastAsia"/>
+        </w:rPr>
+        <w:t>3</w:t>
+      </w:r>
+      <w:r>
+        <w:rPr>
+          <w:rFonts w:hint="eastAsia"/>
+        </w:rPr>
+        <w:t>分钟，效率提升</w:t>
+      </w:r>
+      <w:r>
+        <w:rPr>
+          <w:rFonts w:hint="eastAsia"/>
+        </w:rPr>
+        <w:t>70%</w:t>
+      </w:r>
+      <w:r>
+        <w:rPr>
+          <w:rFonts w:hint="eastAsia"/>
+        </w:rPr>
+        <w:t>以上。</w:t>
+      </w:r>
+    </w:p>
+    <w:p>
+      <w:pPr>
+        <w:spacing w:after="0" w:line="240" w:lineRule="auto"/>
+      </w:pPr>
+      <w:r>
+        <w:rPr>
+          <w:rFonts w:hint="eastAsia"/>
+        </w:rPr>
+        <w:t>结构化报告：</w:t>
+      </w:r>
+      <w:r>
+        <w:rPr>
+          <w:rFonts w:hint="eastAsia"/>
+        </w:rPr>
+        <w:t>AI</w:t>
+      </w:r>
+      <w:r>
+        <w:rPr>
+          <w:rFonts w:hint="eastAsia"/>
+        </w:rPr>
+        <w:t>自动生成结构化的临床报告，可读性高，实现同质化和标准化。</w:t>
+      </w:r>
+    </w:p>
+    <w:p>
+      <w:pPr>
+        <w:spacing w:after="0" w:line="240" w:lineRule="auto"/>
+      </w:pPr>
+      <w:r>
+        <w:rPr>
+          <w:rFonts w:hint="eastAsia"/>
+        </w:rPr>
+        <w:t>图像质控：支持众多品牌</w:t>
+      </w:r>
+      <w:r>
+        <w:rPr>
+          <w:rFonts w:hint="eastAsia"/>
+        </w:rPr>
+        <w:t xml:space="preserve"> CT</w:t>
+      </w:r>
+      <w:r>
+        <w:rPr>
+          <w:rFonts w:hint="eastAsia"/>
+        </w:rPr>
+        <w:t>数据，可兼容更低质控质量的影像，普适性强</w:t>
+      </w:r>
+    </w:p>
+    <w:p>
+      <w:pPr>
+        <w:spacing w:after="0" w:line="240" w:lineRule="auto"/>
+      </w:pPr>
+      <w:r>
+        <w:rPr>
+          <w:rFonts w:hint="eastAsia"/>
+        </w:rPr>
+        <w:t>进入国家药品监督管理局（</w:t>
+      </w:r>
+      <w:r>
+        <w:rPr>
+          <w:rFonts w:hint="eastAsia"/>
+        </w:rPr>
+        <w:t>NMPA</w:t>
+      </w:r>
+      <w:r>
+        <w:rPr>
+          <w:rFonts w:hint="eastAsia"/>
+        </w:rPr>
+        <w:t>）三类证创新通道</w:t>
+      </w:r>
+    </w:p>
+    <w:p>
+      <w:pPr>
+        <w:spacing w:after="0" w:line="240" w:lineRule="auto"/>
+      </w:pPr>
+    </w:p>
+    <w:p>
+      <w:pPr>
+        <w:spacing w:after="0" w:line="240" w:lineRule="auto"/>
+      </w:pPr>
+      <w:r>
+        <w:rPr>
+          <w:rFonts w:hint="eastAsia"/>
+        </w:rPr>
+        <w:t>一类是决策者</w:t>
+      </w:r>
+    </w:p>
+    <w:p>
+      <w:pPr>
+        <w:spacing w:after="0" w:line="240" w:lineRule="auto"/>
+      </w:pPr>
+      <w:r>
+        <w:rPr>
+          <w:rFonts w:hint="eastAsia"/>
+        </w:rPr>
+        <w:t>检查病人越多，收益就越多，即目标是加快检查时间</w:t>
+      </w:r>
+    </w:p>
+    <w:p>
+      <w:pPr>
+        <w:spacing w:after="0" w:line="240" w:lineRule="auto"/>
+      </w:pPr>
+      <w:r>
+        <w:rPr>
+          <w:rFonts w:hint="eastAsia"/>
+        </w:rPr>
+        <w:t>提高科研能力、学科地位</w:t>
+      </w:r>
+    </w:p>
+    <w:p>
+      <w:pPr>
+        <w:spacing w:after="0" w:line="240" w:lineRule="auto"/>
+      </w:pPr>
+      <w:r>
+        <w:rPr>
+          <w:rFonts w:hint="eastAsia"/>
+        </w:rPr>
+        <w:t>一类是使用者</w:t>
+      </w:r>
+    </w:p>
+    <w:p>
+      <w:pPr>
+        <w:spacing w:after="0" w:line="240" w:lineRule="auto"/>
+      </w:pPr>
+      <w:r>
+        <w:rPr>
+          <w:rFonts w:hint="eastAsia"/>
+        </w:rPr>
+        <w:t>精准诊断、疾病检出、良恶性鉴别、疗效评估等</w:t>
+      </w:r>
+    </w:p>
+    <w:p>
+      <w:pPr>
+        <w:spacing w:after="0" w:line="240" w:lineRule="auto"/>
+      </w:pPr>
+    </w:p>
+    <w:p>
+      <w:pPr>
+        <w:spacing w:after="0" w:line="240" w:lineRule="auto"/>
+      </w:pPr>
+      <w:r>
+        <w:rPr>
+          <w:rFonts w:hint="eastAsia"/>
+        </w:rPr>
+        <w:t>三甲医院超负荷，基层医院能力有限</w:t>
+      </w:r>
+    </w:p>
+    <w:p>
+      <w:pPr>
+        <w:spacing w:after="0" w:line="240" w:lineRule="auto"/>
+      </w:pPr>
+    </w:p>
+    <w:p>
+      <w:pPr>
+        <w:spacing w:after="0" w:line="240" w:lineRule="auto"/>
+      </w:pPr>
+      <w:r>
+        <w:rPr>
+          <w:rFonts w:hint="eastAsia"/>
+        </w:rPr>
+        <w:t>AI</w:t>
+      </w:r>
+      <w:r>
+        <w:rPr>
+          <w:rFonts w:hint="eastAsia"/>
+        </w:rPr>
+        <w:t>作用：</w:t>
+      </w:r>
+    </w:p>
+    <w:p>
+      <w:pPr>
+        <w:spacing w:after="0" w:line="240" w:lineRule="auto"/>
+      </w:pPr>
+      <w:r>
+        <w:rPr>
+          <w:rFonts w:hint="eastAsia"/>
+        </w:rPr>
+        <w:t>首先，快速检出病灶</w:t>
+      </w:r>
+    </w:p>
+    <w:p>
+      <w:pPr>
+        <w:spacing w:after="0" w:line="240" w:lineRule="auto"/>
+      </w:pPr>
+      <w:r>
+        <w:rPr>
+          <w:rFonts w:hint="eastAsia"/>
+        </w:rPr>
+        <w:t>其次，就是辅助科研</w:t>
+      </w:r>
+    </w:p>
+    <w:p>
+      <w:pPr>
+        <w:spacing w:after="0" w:line="240" w:lineRule="auto"/>
+      </w:pPr>
+      <w:r>
+        <w:rPr>
+          <w:rFonts w:hint="eastAsia"/>
+        </w:rPr>
+        <w:t>最后，报告标准化</w:t>
+      </w:r>
+    </w:p>
+    <w:p>
+      <w:pPr>
+        <w:spacing w:after="0" w:line="240" w:lineRule="auto"/>
+      </w:pPr>
+    </w:p>
+    <w:p>
+      <w:pPr>
+        <w:spacing w:after="0" w:line="240" w:lineRule="auto"/>
+      </w:pPr>
+      <w:r>
+        <w:rPr>
+          <w:rFonts w:hint="eastAsia"/>
+        </w:rPr>
+        <w:t>优点：</w:t>
+      </w:r>
+    </w:p>
+    <w:p>
+      <w:pPr>
+        <w:spacing w:after="0" w:line="240" w:lineRule="auto"/>
+      </w:pPr>
+      <w:r>
+        <w:rPr>
+          <w:rFonts w:hint="eastAsia"/>
+        </w:rPr>
+        <w:t>加快流程：</w:t>
+      </w:r>
+      <w:r>
+        <w:rPr>
+          <w:rFonts w:hint="eastAsia"/>
+        </w:rPr>
+        <w:t>scan to report</w:t>
+      </w:r>
+    </w:p>
+    <w:p>
+      <w:pPr>
+        <w:spacing w:after="0" w:line="240" w:lineRule="auto"/>
+      </w:pPr>
+      <w:r>
+        <w:rPr>
+          <w:rFonts w:hint="eastAsia"/>
+        </w:rPr>
+        <w:t>由于疲劳产生的一致性：上午精力充沛的时候，写报告效率非常高，错误率也低，过了两个小时以后，精力会快速下降，尤其到下午，错误率和漏诊率会大幅升高</w:t>
+      </w:r>
+    </w:p>
+    <w:p>
+      <w:pPr>
+        <w:spacing w:after="0" w:line="240" w:lineRule="auto"/>
+      </w:pPr>
+      <w:r>
+        <w:rPr>
+          <w:rFonts w:hint="eastAsia"/>
+        </w:rPr>
+        <w:t>AI+</w:t>
+      </w:r>
+      <w:r>
+        <w:rPr>
+          <w:rFonts w:hint="eastAsia"/>
+        </w:rPr>
+        <w:t>医生</w:t>
+      </w:r>
+      <w:r>
+        <w:rPr>
+          <w:rFonts w:hint="eastAsia"/>
+        </w:rPr>
+        <w:t xml:space="preserve"> &gt; </w:t>
+      </w:r>
+      <w:r>
+        <w:rPr>
+          <w:rFonts w:hint="eastAsia"/>
+        </w:rPr>
+        <w:t>医生：</w:t>
+      </w:r>
+      <w:r>
+        <w:rPr>
+          <w:rFonts w:hint="eastAsia"/>
+        </w:rPr>
+        <w:t xml:space="preserve"> </w:t>
+      </w:r>
+      <w:r>
+        <w:rPr>
+          <w:rFonts w:hint="eastAsia"/>
+        </w:rPr>
+        <w:t>提升</w:t>
+      </w:r>
+      <w:r>
+        <w:rPr>
+          <w:rFonts w:hint="eastAsia"/>
+        </w:rPr>
+        <w:t>Jr. -&gt; Sr.</w:t>
+      </w:r>
+    </w:p>
+    <w:p>
+      <w:pPr>
+        <w:spacing w:after="0" w:line="240" w:lineRule="auto"/>
+      </w:pPr>
+      <w:r>
+        <w:rPr>
+          <w:rFonts w:hint="eastAsia"/>
+        </w:rPr>
+        <w:t>报告标准化有助于科研</w:t>
+      </w:r>
+    </w:p>
+    <w:p>
+      <w:pPr>
+        <w:spacing w:after="0" w:line="240" w:lineRule="auto"/>
+      </w:pPr>
+    </w:p>
+    <w:p>
+      <w:pPr>
+        <w:spacing w:after="0" w:line="240" w:lineRule="auto"/>
+      </w:pPr>
+      <w:r>
+        <w:rPr>
+          <w:rFonts w:hint="eastAsia"/>
+        </w:rPr>
+        <w:t>优先应用场景：</w:t>
+      </w:r>
+    </w:p>
+    <w:p>
+      <w:pPr>
+        <w:spacing w:after="0" w:line="240" w:lineRule="auto"/>
+      </w:pPr>
+      <w:r>
+        <w:rPr>
+          <w:rFonts w:hint="eastAsia"/>
+        </w:rPr>
+        <w:t>CT/MRI</w:t>
+      </w:r>
+      <w:r>
+        <w:rPr>
+          <w:rFonts w:hint="eastAsia"/>
+        </w:rPr>
+        <w:t>扫描脑部</w:t>
+      </w:r>
+    </w:p>
+    <w:p>
+      <w:pPr>
+        <w:spacing w:after="0" w:line="240" w:lineRule="auto"/>
+      </w:pPr>
+      <w:r>
+        <w:rPr>
+          <w:rFonts w:hint="eastAsia"/>
+        </w:rPr>
+        <w:t>CT</w:t>
+      </w:r>
+      <w:r>
+        <w:rPr>
+          <w:rFonts w:hint="eastAsia"/>
+        </w:rPr>
+        <w:t>心脏</w:t>
+      </w:r>
+    </w:p>
+    <w:p>
+      <w:pPr>
+        <w:spacing w:after="0" w:line="240" w:lineRule="auto"/>
+      </w:pPr>
+      <w:r>
+        <w:rPr>
+          <w:rFonts w:hint="eastAsia"/>
+        </w:rPr>
+        <w:t>CT</w:t>
+      </w:r>
+      <w:r>
+        <w:rPr>
+          <w:rFonts w:hint="eastAsia"/>
+        </w:rPr>
+        <w:t>肺</w:t>
+      </w:r>
+    </w:p>
+    <w:p>
+      <w:pPr>
+        <w:spacing w:after="0" w:line="240" w:lineRule="auto"/>
+      </w:pPr>
+    </w:p>
+    <w:p>
+      <w:pPr>
+        <w:pStyle w:val="Heading2"/>
+      </w:pPr>
+      <w:bookmarkStart w:id="7" w:name="_Toc43298735"/>
+      <w:bookmarkStart w:id="8" w:name="_Toc46223968"/>
+      <w:r>
+        <w:rPr>
+          <w:rFonts w:hint="eastAsia"/>
+        </w:rPr>
+        <w:t>西门子医疗提出智慧诊断链条：</w:t>
+      </w:r>
       <w:bookmarkEnd w:id="7"/>
-    </w:p>
-    <w:p>
-      <w:pPr>
-        <w:spacing w:after="0" w:line="240" w:lineRule="auto"/>
-      </w:pPr>
-      <w:r>
-        <w:rPr>
-          <w:rFonts w:hint="eastAsia"/>
-        </w:rPr>
-        <w:t>冠脉</w:t>
-      </w:r>
-      <w:r>
-        <w:rPr>
-          <w:rFonts w:hint="eastAsia"/>
-        </w:rPr>
-        <w:t>CT</w:t>
-      </w:r>
-      <w:r>
-        <w:rPr>
-          <w:rFonts w:hint="eastAsia"/>
-        </w:rPr>
-        <w:t>造影图像血管狭窄分析软件</w:t>
-      </w:r>
-    </w:p>
-    <w:p>
-      <w:pPr>
-        <w:spacing w:after="0" w:line="240" w:lineRule="auto"/>
-      </w:pPr>
-      <w:r>
-        <w:rPr>
-          <w:rFonts w:hint="eastAsia"/>
-        </w:rPr>
-        <w:t>识别动静脉纠缠，进行运动伪影矫正，重建出清晰、准确的冠脉图像</w:t>
-      </w:r>
-    </w:p>
-    <w:p>
-      <w:pPr>
-        <w:spacing w:after="0" w:line="240" w:lineRule="auto"/>
-      </w:pPr>
-      <w:r>
-        <w:rPr>
-          <w:rFonts w:hint="eastAsia"/>
-        </w:rPr>
-        <w:t>敏感性和准确性：</w:t>
-      </w:r>
-      <w:r>
-        <w:rPr>
-          <w:rFonts w:hint="eastAsia"/>
-        </w:rPr>
-        <w:t>AI</w:t>
-      </w:r>
-      <w:r>
-        <w:rPr>
-          <w:rFonts w:hint="eastAsia"/>
-        </w:rPr>
-        <w:t>狭窄诊断的敏感性及准确性达到了三甲医院高年资医生水平。</w:t>
-      </w:r>
-    </w:p>
-    <w:p>
-      <w:pPr>
-        <w:spacing w:after="0" w:line="240" w:lineRule="auto"/>
-      </w:pPr>
-      <w:r>
-        <w:rPr>
-          <w:rFonts w:hint="eastAsia"/>
-        </w:rPr>
-        <w:t>准确性：全流程</w:t>
-      </w:r>
-      <w:r>
-        <w:rPr>
-          <w:rFonts w:hint="eastAsia"/>
-        </w:rPr>
-        <w:t>30</w:t>
-      </w:r>
-      <w:r>
-        <w:rPr>
-          <w:rFonts w:hint="eastAsia"/>
-        </w:rPr>
-        <w:t>分钟变</w:t>
-      </w:r>
-      <w:r>
-        <w:rPr>
-          <w:rFonts w:hint="eastAsia"/>
-        </w:rPr>
-        <w:t>3</w:t>
-      </w:r>
-      <w:r>
-        <w:rPr>
-          <w:rFonts w:hint="eastAsia"/>
-        </w:rPr>
-        <w:t>分钟，效率提升</w:t>
-      </w:r>
-      <w:r>
-        <w:rPr>
-          <w:rFonts w:hint="eastAsia"/>
-        </w:rPr>
-        <w:t>70%</w:t>
-      </w:r>
-      <w:r>
-        <w:rPr>
-          <w:rFonts w:hint="eastAsia"/>
-        </w:rPr>
-        <w:t>以上。</w:t>
-      </w:r>
-    </w:p>
-    <w:p>
-      <w:pPr>
-        <w:spacing w:after="0" w:line="240" w:lineRule="auto"/>
-      </w:pPr>
-      <w:r>
-        <w:rPr>
-          <w:rFonts w:hint="eastAsia"/>
-        </w:rPr>
-        <w:t>结构化报告：</w:t>
-      </w:r>
-      <w:r>
-        <w:rPr>
-          <w:rFonts w:hint="eastAsia"/>
-        </w:rPr>
-        <w:t>AI</w:t>
-      </w:r>
-      <w:r>
-        <w:rPr>
-          <w:rFonts w:hint="eastAsia"/>
-        </w:rPr>
-        <w:t>自动生成结构化的临床报告，可读性高，实现同质化和标准化。</w:t>
-      </w:r>
-    </w:p>
-    <w:p>
-      <w:pPr>
-        <w:spacing w:after="0" w:line="240" w:lineRule="auto"/>
-      </w:pPr>
-      <w:r>
-        <w:rPr>
-          <w:rFonts w:hint="eastAsia"/>
-        </w:rPr>
-        <w:t>图像质控：支持众多品牌</w:t>
-      </w:r>
-      <w:r>
-        <w:rPr>
-          <w:rFonts w:hint="eastAsia"/>
-        </w:rPr>
-        <w:t xml:space="preserve"> CT</w:t>
-      </w:r>
-      <w:r>
-        <w:rPr>
-          <w:rFonts w:hint="eastAsia"/>
-        </w:rPr>
-        <w:t>数据，可兼容更低质控质量的影像，普适性强</w:t>
-      </w:r>
-    </w:p>
-    <w:p>
-      <w:pPr>
-        <w:spacing w:after="0" w:line="240" w:lineRule="auto"/>
-      </w:pPr>
-      <w:r>
-        <w:rPr>
-          <w:rFonts w:hint="eastAsia"/>
-        </w:rPr>
-        <w:t>进入国家药品监督管理局（</w:t>
+      <w:bookmarkEnd w:id="8"/>
+    </w:p>
+    <w:p>
+      <w:pPr>
+        <w:spacing w:after="0" w:line="240" w:lineRule="auto"/>
+      </w:pPr>
+      <w:r>
+        <w:rPr>
+          <w:rFonts w:hint="eastAsia"/>
+        </w:rPr>
+        <w:t>真正被临床接受、被</w:t>
       </w:r>
       <w:r>
         <w:rPr>
@@ -2211,349 +2541,6 @@
         <w:rPr>
           <w:rFonts w:hint="eastAsia"/>
         </w:rPr>
-        <w:t>）三类证创新通道</w:t>
-      </w:r>
-    </w:p>
-    <w:p>
-      <w:pPr>
-        <w:spacing w:after="0" w:line="240" w:lineRule="auto"/>
-      </w:pPr>
-    </w:p>
-    <w:p>
-      <w:pPr>
-        <w:spacing w:after="0" w:line="240" w:lineRule="auto"/>
-      </w:pPr>
-      <w:r>
-        <w:rPr>
-          <w:rFonts w:hint="eastAsia"/>
-        </w:rPr>
-        <w:t>一类是决策者</w:t>
-      </w:r>
-    </w:p>
-    <w:p>
-      <w:pPr>
-        <w:spacing w:after="0" w:line="240" w:lineRule="auto"/>
-      </w:pPr>
-      <w:r>
-        <w:rPr>
-          <w:rFonts w:hint="eastAsia"/>
-        </w:rPr>
-        <w:t>检查病人越多，收益就越多，即目标是加快检查时间</w:t>
-      </w:r>
-    </w:p>
-    <w:p>
-      <w:pPr>
-        <w:spacing w:after="0" w:line="240" w:lineRule="auto"/>
-      </w:pPr>
-      <w:r>
-        <w:rPr>
-          <w:rFonts w:hint="eastAsia"/>
-        </w:rPr>
-        <w:t>提高科研能力、学科地位</w:t>
-      </w:r>
-    </w:p>
-    <w:p>
-      <w:pPr>
-        <w:spacing w:after="0" w:line="240" w:lineRule="auto"/>
-      </w:pPr>
-      <w:r>
-        <w:rPr>
-          <w:rFonts w:hint="eastAsia"/>
-        </w:rPr>
-        <w:t>一类是使用者</w:t>
-      </w:r>
-    </w:p>
-    <w:p>
-      <w:pPr>
-        <w:spacing w:after="0" w:line="240" w:lineRule="auto"/>
-      </w:pPr>
-      <w:r>
-        <w:rPr>
-          <w:rFonts w:hint="eastAsia"/>
-        </w:rPr>
-        <w:t>精准诊断、疾病检出、良恶性鉴别、疗效评估等</w:t>
-      </w:r>
-    </w:p>
-    <w:p>
-      <w:pPr>
-        <w:spacing w:after="0" w:line="240" w:lineRule="auto"/>
-      </w:pPr>
-    </w:p>
-    <w:p>
-      <w:pPr>
-        <w:spacing w:after="0" w:line="240" w:lineRule="auto"/>
-      </w:pPr>
-      <w:r>
-        <w:rPr>
-          <w:rFonts w:hint="eastAsia"/>
-        </w:rPr>
-        <w:t>三甲医院超负荷，基层医院能力有限</w:t>
-      </w:r>
-    </w:p>
-    <w:p>
-      <w:pPr>
-        <w:spacing w:after="0" w:line="240" w:lineRule="auto"/>
-      </w:pPr>
-    </w:p>
-    <w:p>
-      <w:pPr>
-        <w:spacing w:after="0" w:line="240" w:lineRule="auto"/>
-      </w:pPr>
-      <w:r>
-        <w:rPr>
-          <w:rFonts w:hint="eastAsia"/>
-        </w:rPr>
-        <w:t>AI</w:t>
-      </w:r>
-      <w:r>
-        <w:rPr>
-          <w:rFonts w:hint="eastAsia"/>
-        </w:rPr>
-        <w:t>作用：</w:t>
-      </w:r>
-    </w:p>
-    <w:p>
-      <w:pPr>
-        <w:spacing w:after="0" w:line="240" w:lineRule="auto"/>
-      </w:pPr>
-      <w:r>
-        <w:rPr>
-          <w:rFonts w:hint="eastAsia"/>
-        </w:rPr>
-        <w:t>首先，快速检出病灶</w:t>
-      </w:r>
-    </w:p>
-    <w:p>
-      <w:pPr>
-        <w:spacing w:after="0" w:line="240" w:lineRule="auto"/>
-      </w:pPr>
-      <w:r>
-        <w:rPr>
-          <w:rFonts w:hint="eastAsia"/>
-        </w:rPr>
-        <w:t>其次，就是辅助科研</w:t>
-      </w:r>
-    </w:p>
-    <w:p>
-      <w:pPr>
-        <w:spacing w:after="0" w:line="240" w:lineRule="auto"/>
-      </w:pPr>
-      <w:r>
-        <w:rPr>
-          <w:rFonts w:hint="eastAsia"/>
-        </w:rPr>
-        <w:t>最后，报告标准化</w:t>
-      </w:r>
-    </w:p>
-    <w:p>
-      <w:pPr>
-        <w:spacing w:after="0" w:line="240" w:lineRule="auto"/>
-      </w:pPr>
-    </w:p>
-    <w:p>
-      <w:pPr>
-        <w:spacing w:after="0" w:line="240" w:lineRule="auto"/>
-      </w:pPr>
-      <w:r>
-        <w:rPr>
-          <w:rFonts w:hint="eastAsia"/>
-        </w:rPr>
-        <w:t>优点：</w:t>
-      </w:r>
-    </w:p>
-    <w:p>
-      <w:pPr>
-        <w:spacing w:after="0" w:line="240" w:lineRule="auto"/>
-      </w:pPr>
-      <w:r>
-        <w:rPr>
-          <w:rFonts w:hint="eastAsia"/>
-        </w:rPr>
-        <w:t>加快流程：</w:t>
-      </w:r>
-      <w:r>
-        <w:rPr>
-          <w:rFonts w:hint="eastAsia"/>
-        </w:rPr>
-        <w:t>scan to report</w:t>
-      </w:r>
-    </w:p>
-    <w:p>
-      <w:pPr>
-        <w:spacing w:after="0" w:line="240" w:lineRule="auto"/>
-      </w:pPr>
-      <w:r>
-        <w:rPr>
-          <w:rFonts w:hint="eastAsia"/>
-        </w:rPr>
-        <w:t>由于疲劳产生的一致性：上午精力充沛的时候，写报告效率非常高，错误率也低，过了两个小时以后，精力会快速下降，尤其到下午，错误率和漏诊率会大幅升高</w:t>
-      </w:r>
-    </w:p>
-    <w:p>
-      <w:pPr>
-        <w:spacing w:after="0" w:line="240" w:lineRule="auto"/>
-      </w:pPr>
-      <w:r>
-        <w:rPr>
-          <w:rFonts w:hint="eastAsia"/>
-        </w:rPr>
-        <w:t>AI+</w:t>
-      </w:r>
-      <w:r>
-        <w:rPr>
-          <w:rFonts w:hint="eastAsia"/>
-        </w:rPr>
-        <w:t>医生</w:t>
-      </w:r>
-      <w:r>
-        <w:rPr>
-          <w:rFonts w:hint="eastAsia"/>
-        </w:rPr>
-        <w:t xml:space="preserve"> &gt; </w:t>
-      </w:r>
-      <w:r>
-        <w:rPr>
-          <w:rFonts w:hint="eastAsia"/>
-        </w:rPr>
-        <w:t>医生：</w:t>
-      </w:r>
-      <w:r>
-        <w:rPr>
-          <w:rFonts w:hint="eastAsia"/>
-        </w:rPr>
-        <w:t xml:space="preserve"> </w:t>
-      </w:r>
-      <w:r>
-        <w:rPr>
-          <w:rFonts w:hint="eastAsia"/>
-        </w:rPr>
-        <w:t>提升</w:t>
-      </w:r>
-      <w:r>
-        <w:rPr>
-          <w:rFonts w:hint="eastAsia"/>
-        </w:rPr>
-        <w:t>Jr. -&gt; Sr.</w:t>
-      </w:r>
-    </w:p>
-    <w:p>
-      <w:pPr>
-        <w:spacing w:after="0" w:line="240" w:lineRule="auto"/>
-      </w:pPr>
-      <w:r>
-        <w:rPr>
-          <w:rFonts w:hint="eastAsia"/>
-        </w:rPr>
-        <w:t>报告标准化有助于科研</w:t>
-      </w:r>
-    </w:p>
-    <w:p>
-      <w:pPr>
-        <w:spacing w:after="0" w:line="240" w:lineRule="auto"/>
-      </w:pPr>
-    </w:p>
-    <w:p>
-      <w:pPr>
-        <w:spacing w:after="0" w:line="240" w:lineRule="auto"/>
-      </w:pPr>
-      <w:r>
-        <w:rPr>
-          <w:rFonts w:hint="eastAsia"/>
-        </w:rPr>
-        <w:t>优先应用场景：</w:t>
-      </w:r>
-    </w:p>
-    <w:p>
-      <w:pPr>
-        <w:spacing w:after="0" w:line="240" w:lineRule="auto"/>
-      </w:pPr>
-      <w:r>
-        <w:rPr>
-          <w:rFonts w:hint="eastAsia"/>
-        </w:rPr>
-        <w:t>CT/MRI</w:t>
-      </w:r>
-      <w:r>
-        <w:rPr>
-          <w:rFonts w:hint="eastAsia"/>
-        </w:rPr>
-        <w:t>扫描脑部</w:t>
-      </w:r>
-    </w:p>
-    <w:p>
-      <w:pPr>
-        <w:spacing w:after="0" w:line="240" w:lineRule="auto"/>
-      </w:pPr>
-      <w:r>
-        <w:rPr>
-          <w:rFonts w:hint="eastAsia"/>
-        </w:rPr>
-        <w:t>CT</w:t>
-      </w:r>
-      <w:r>
-        <w:rPr>
-          <w:rFonts w:hint="eastAsia"/>
-        </w:rPr>
-        <w:t>心脏</w:t>
-      </w:r>
-    </w:p>
-    <w:p>
-      <w:pPr>
-        <w:spacing w:after="0" w:line="240" w:lineRule="auto"/>
-      </w:pPr>
-      <w:r>
-        <w:rPr>
-          <w:rFonts w:hint="eastAsia"/>
-        </w:rPr>
-        <w:t>CT</w:t>
-      </w:r>
-      <w:r>
-        <w:rPr>
-          <w:rFonts w:hint="eastAsia"/>
-        </w:rPr>
-        <w:t>肺</w:t>
-      </w:r>
-    </w:p>
-    <w:p>
-      <w:pPr>
-        <w:spacing w:after="0" w:line="240" w:lineRule="auto"/>
-      </w:pPr>
-    </w:p>
-    <w:p>
-      <w:pPr>
-        <w:pStyle w:val="Heading2"/>
-      </w:pPr>
-      <w:bookmarkStart w:id="8" w:name="_Toc43298735"/>
-      <w:bookmarkStart w:id="9" w:name="_Toc46223968"/>
-      <w:r>
-        <w:rPr>
-          <w:rFonts w:hint="eastAsia"/>
-        </w:rPr>
-        <w:t>西门子医疗提出智慧诊断链条：</w:t>
-      </w:r>
-      <w:bookmarkEnd w:id="8"/>
-      <w:bookmarkEnd w:id="9"/>
-    </w:p>
-    <w:p>
-      <w:pPr>
-        <w:spacing w:after="0" w:line="240" w:lineRule="auto"/>
-      </w:pPr>
-      <w:r>
-        <w:rPr>
-          <w:rFonts w:hint="eastAsia"/>
-        </w:rPr>
-        <w:t>真正被临床接受、被</w:t>
-      </w:r>
-      <w:r>
-        <w:rPr>
-          <w:rFonts w:hint="eastAsia"/>
-        </w:rPr>
-        <w:t>NMPA</w:t>
-      </w:r>
-      <w:r>
-        <w:rPr>
-          <w:rFonts w:hint="eastAsia"/>
-        </w:rPr>
         <w:t>认可、具有稳定的临床表现的应用产品很少？</w:t>
       </w:r>
     </w:p>
@@ -2600,7 +2587,6 @@
         <w:rPr>
           <w:rFonts w:hint="eastAsia"/>
         </w:rPr>
-        <w:lastRenderedPageBreak/>
         <w:t>第</w:t>
       </w:r>
       <w:r>
@@ -3101,7 +3087,6 @@
         <w:rPr>
           <w:rFonts w:hint="eastAsia"/>
         </w:rPr>
-        <w:lastRenderedPageBreak/>
         <w:t>基于</w:t>
       </w:r>
       <w:r>
@@ -3126,14 +3111,14 @@
       <w:pPr>
         <w:pStyle w:val="Heading1"/>
       </w:pPr>
-      <w:bookmarkStart w:id="10" w:name="_Toc46223969"/>
+      <w:bookmarkStart w:id="9" w:name="_Toc46223969"/>
       <w:r>
         <w:rPr>
           <w:rFonts w:hint="eastAsia"/>
         </w:rPr>
         <w:t>竞赛</w:t>
       </w:r>
-      <w:bookmarkEnd w:id="10"/>
+      <w:bookmarkEnd w:id="9"/>
     </w:p>
     <w:p>
       <w:pPr>
@@ -3454,36 +3439,33 @@
     <w:p>
       <w:pPr>
         <w:pStyle w:val="Heading1"/>
-        <w:rPr>
-          <w:rFonts w:hint="eastAsia"/>
-        </w:rPr>
-      </w:pPr>
-      <w:bookmarkStart w:id="11" w:name="_Toc46223970"/>
+      </w:pPr>
+      <w:bookmarkStart w:id="10" w:name="_Toc46223970"/>
       <w:r>
         <w:t>Modality Imaging</w:t>
       </w:r>
+      <w:bookmarkEnd w:id="10"/>
+    </w:p>
+    <w:p>
+      <w:pPr>
+        <w:pStyle w:val="Heading2"/>
+      </w:pPr>
+      <w:bookmarkStart w:id="11" w:name="_Toc43298733"/>
+      <w:bookmarkStart w:id="12" w:name="_Toc46223971"/>
+      <w:r>
+        <w:rPr>
+          <w:rFonts w:hint="eastAsia"/>
+        </w:rPr>
+        <w:t>CT</w:t>
+      </w:r>
+      <w:r>
+        <w:rPr>
+          <w:rFonts w:hint="eastAsia"/>
+        </w:rPr>
+        <w:t>扫描和读片</w:t>
+      </w:r>
       <w:bookmarkEnd w:id="11"/>
-    </w:p>
-    <w:p>
-      <w:pPr>
-        <w:pStyle w:val="Heading2"/>
-      </w:pPr>
-      <w:bookmarkStart w:id="12" w:name="_Toc43298733"/>
-      <w:bookmarkStart w:id="13" w:name="_Toc46223971"/>
-      <w:r>
-        <w:rPr>
-          <w:rFonts w:hint="eastAsia"/>
-        </w:rPr>
-        <w:t>CT</w:t>
-      </w:r>
-      <w:r>
-        <w:rPr>
-          <w:rFonts w:hint="eastAsia"/>
-        </w:rPr>
-        <w:t>扫描和读片</w:t>
-      </w:r>
       <w:bookmarkEnd w:id="12"/>
-      <w:bookmarkEnd w:id="13"/>
     </w:p>
     <w:p>
       <w:pPr>
@@ -3779,7 +3761,6 @@
         <w:rPr>
           <w:noProof/>
         </w:rPr>
-        <w:lastRenderedPageBreak/>
         <w:t>Analytic formulate: Filter backed projection, iterative algorithm</w:t>
       </w:r>
     </w:p>
@@ -4156,13 +4137,66 @@
       <w:pPr>
         <w:spacing w:after="0" w:line="240" w:lineRule="auto"/>
       </w:pPr>
+      <w:bookmarkStart w:id="13" w:name="_GoBack"/>
+      <w:bookmarkEnd w:id="13"/>
     </w:p>
     <w:p>
       <w:pPr>
         <w:pStyle w:val="Heading1"/>
-        <w:rPr>
-          <w:rFonts w:hint="eastAsia"/>
-        </w:rPr>
+      </w:pPr>
+      <w:r>
+        <w:t xml:space="preserve">Ultrasound </w:t>
+      </w:r>
+    </w:p>
+    <w:p>
+      <w:pPr>
+        <w:spacing w:after="0" w:line="240" w:lineRule="auto"/>
+      </w:pPr>
+      <w:proofErr w:type="gramStart"/>
+      <w:r>
+        <w:t>the</w:t>
+      </w:r>
+      <w:proofErr w:type="gramEnd"/>
+      <w:r>
+        <w:t xml:space="preserve"> poor image quality such as poor spatial resolution and high nois</w:t>
+      </w:r>
+      <w:r>
+        <w:t>e</w:t>
+      </w:r>
+    </w:p>
+    <w:p>
+      <w:pPr>
+        <w:spacing w:after="0" w:line="240" w:lineRule="auto"/>
+        <w:rPr>
+          <w:rFonts w:hint="eastAsia"/>
+        </w:rPr>
+      </w:pPr>
+      <w:proofErr w:type="gramStart"/>
+      <w:r>
+        <w:t>lack</w:t>
+      </w:r>
+      <w:proofErr w:type="gramEnd"/>
+      <w:r>
+        <w:t xml:space="preserve"> of standardization of imaging acquisition</w:t>
+      </w:r>
+      <w:r>
+        <w:t xml:space="preserve"> </w:t>
+      </w:r>
+      <w:r>
+        <w:t>parameters, such as image resolution,</w:t>
+      </w:r>
+      <w:r>
+        <w:t xml:space="preserve"> timing of contrast agents use</w:t>
+      </w:r>
+    </w:p>
+    <w:p>
+      <w:pPr>
+        <w:spacing w:after="0" w:line="240" w:lineRule="auto"/>
+      </w:pPr>
+    </w:p>
+    <w:p>
+      <w:pPr>
+        <w:pStyle w:val="Heading1"/>
       </w:pPr>
       <w:bookmarkStart w:id="14" w:name="_Toc46223972"/>
       <w:r>
@@ -4221,9 +4255,6 @@
     <w:p>
       <w:pPr>
         <w:pStyle w:val="Heading1"/>
-        <w:rPr>
-          <w:rFonts w:hint="eastAsia"/>
-        </w:rPr>
       </w:pPr>
       <w:bookmarkStart w:id="15" w:name="_Toc46223973"/>
       <w:r>
@@ -4248,7 +4279,6 @@
     </w:p>
     <w:p>
       <w:r>
-        <w:lastRenderedPageBreak/>
         <w:t>[2019] Deep Neural Networks Improve Radiologists’ Performance in Breast Cancer Screening</w:t>
       </w:r>
     </w:p>
@@ -4373,72 +4403,33 @@
       </w:r>
       <w:proofErr w:type="spellEnd"/>
       <w:r>
-        <w:t xml:space="preserve"> </w:t>
-      </w:r>
-      <w:r>
-        <w:t xml:space="preserve">US for </w:t>
-      </w:r>
-      <w:r>
-        <w:t>(</w:t>
-      </w:r>
-      <w:r>
-        <w:t>hepatocellular carcinoma</w:t>
-      </w:r>
-      <w:r>
-        <w:t>)</w:t>
-      </w:r>
-      <w:r>
-        <w:t xml:space="preserve"> </w:t>
-      </w:r>
-      <w:r>
-        <w:t xml:space="preserve">HCC diagnosis is only 46%~63% </w:t>
-      </w:r>
-      <w:r>
-        <w:t xml:space="preserve">. Therefore, US </w:t>
+        <w:t xml:space="preserve"> US for (hepatocellular carcinoma) HCC diagnosis is only 46%~63% . Therefore, US </w:t>
       </w:r>
       <w:proofErr w:type="gramStart"/>
       <w:r>
-        <w:t>was</w:t>
-      </w:r>
-      <w:r>
-        <w:t xml:space="preserve"> </w:t>
-      </w:r>
-      <w:r>
-        <w:t>only recommended</w:t>
+        <w:t>was only recommended</w:t>
       </w:r>
       <w:proofErr w:type="gramEnd"/>
       <w:r>
-        <w:t xml:space="preserve"> as surveillance tool for liver lesion by guidelines</w:t>
-      </w:r>
-      <w:r>
-        <w:t>.</w:t>
-      </w:r>
-    </w:p>
-    <w:p>
-      <w:pPr>
-        <w:spacing w:after="0" w:line="240" w:lineRule="auto"/>
-      </w:pPr>
-    </w:p>
-    <w:p>
-      <w:pPr>
-        <w:spacing w:after="0" w:line="240" w:lineRule="auto"/>
-      </w:pPr>
-    </w:p>
-    <w:p>
-      <w:pPr>
-        <w:spacing w:after="0" w:line="240" w:lineRule="auto"/>
-      </w:pPr>
-      <w:r>
-        <w:t xml:space="preserve">[2020] </w:t>
-      </w:r>
-      <w:r>
-        <w:t>Improving B-mode ultrasound diagnostic performance for focal liver</w:t>
-      </w:r>
-      <w:r>
-        <w:t xml:space="preserve"> </w:t>
-      </w:r>
-      <w:r>
-        <w:t xml:space="preserve">lesions using deep learning: A </w:t>
+        <w:t xml:space="preserve"> as surveillance tool for liver lesion by guidelines.</w:t>
+      </w:r>
+    </w:p>
+    <w:p>
+      <w:pPr>
+        <w:spacing w:after="0" w:line="240" w:lineRule="auto"/>
+      </w:pPr>
+    </w:p>
+    <w:p>
+      <w:pPr>
+        <w:spacing w:after="0" w:line="240" w:lineRule="auto"/>
+      </w:pPr>
+    </w:p>
+    <w:p>
+      <w:pPr>
+        <w:spacing w:after="0" w:line="240" w:lineRule="auto"/>
+      </w:pPr>
+      <w:r>
+        <w:t xml:space="preserve">[2020] Improving B-mode ultrasound diagnostic performance for focal liver lesions using deep learning: A </w:t>
       </w:r>
       <w:proofErr w:type="spellStart"/>
       <w:r>
@@ -4613,7 +4604,6 @@
         <w:rPr>
           <w:rFonts w:hint="eastAsia"/>
         </w:rPr>
-        <w:lastRenderedPageBreak/>
         <w:t>前沿</w:t>
       </w:r>
     </w:p>
@@ -6215,7 +6205,7 @@
 </file>
 
 <file path=customXml/itemProps1.xml><?xml version="1.0" encoding="utf-8"?>
-<ds:datastoreItem xmlns:ds="http://schemas.openxmlformats.org/officeDocument/2006/customXml" ds:itemID="{CA912C79-767A-4D7A-8E0C-A52161DA17A8}">
+<ds:datastoreItem xmlns:ds="http://schemas.openxmlformats.org/officeDocument/2006/customXml" ds:itemID="{8FA01F9E-DE90-47C4-B0E5-FC4F67F1AED6}">
   <ds:schemaRefs>
     <ds:schemaRef ds:uri="http://schemas.openxmlformats.org/officeDocument/2006/bibliography"/>
   </ds:schemaRefs>

</xml_diff>